<commit_message>
update methods, big picture mostly complete
</commit_message>
<xml_diff>
--- a/chapters/03_methods.docx
+++ b/chapters/03_methods.docx
@@ -30,41 +30,15 @@
         <w:t xml:space="preserve">McKnight</w:t>
       </w:r>
     </w:p>
-    <w:sdt>
-      <w:sdtPr>
-        <w:docPartObj>
-          <w:docPartGallery w:val="Table of Contents"/>
-          <w:docPartUnique/>
-        </w:docPartObj>
-      </w:sdtPr>
-      <w:sdtContent>
-        <w:p>
-          <w:pPr>
-            <w:pStyle w:val="TOCHeading"/>
-          </w:pPr>
-          <w:r>
-            <w:t xml:space="preserve">Table of Contents</w:t>
-          </w:r>
-        </w:p>
-        <w:p>
-          <w:r>
-            <w:fldChar w:fldCharType="begin" w:dirty="true"/>
-            <w:instrText xml:space="preserve">TOC \o "1-3" \h \z \u</w:instrText>
-            <w:fldChar w:fldCharType="separate"/>
-            <w:fldChar w:fldCharType="end"/>
-          </w:r>
-        </w:p>
-      </w:sdtContent>
-    </w:sdt>
     <w:p>
       <w:pPr>
         <w:pStyle w:val="Heading1"/>
       </w:pPr>
-      <w:bookmarkStart w:id="20" w:name="poisson-regression"/>
+      <w:bookmarkStart w:id="21" w:name="poisson-regression"/>
+      <w:bookmarkEnd w:id="21"/>
       <w:r>
         <w:t xml:space="preserve">Poisson Regression</w:t>
       </w:r>
-      <w:bookmarkEnd w:id="20"/>
     </w:p>
     <w:p>
       <w:pPr>
@@ -163,11 +137,6 @@
       <w:r>
         <w:t xml:space="preserve">, the basic Poisson regression can be written</w:t>
       </w:r>
-    </w:p>
-    <w:p>
-      <w:pPr>
-        <w:pStyle w:val="BodyText"/>
-      </w:pPr>
     </w:p>
     <w:p>
       <w:pPr>
@@ -368,11 +337,6 @@
       <w:pPr>
         <w:pStyle w:val="BodyText"/>
       </w:pPr>
-    </w:p>
-    <w:p>
-      <w:pPr>
-        <w:pStyle w:val="BodyText"/>
-      </w:pPr>
       <w:r>
         <w:t xml:space="preserve">The most obvious assumption made in a Poisson regression is that response variable</w:t>
       </w:r>
@@ -396,7 +360,6 @@
       <m:oMath>
         <m:r>
           <m:rPr>
-            <m:nor/>
             <m:sty m:val="p"/>
           </m:rPr>
           <m:t>Var</m:t>
@@ -415,7 +378,6 @@
         </m:r>
         <m:r>
           <m:rPr>
-            <m:nor/>
             <m:sty m:val="p"/>
           </m:rPr>
           <m:t>E</m:t>
@@ -486,11 +448,6 @@
       <w:r>
         <w:t xml:space="preserve">can be written</w:t>
       </w:r>
-    </w:p>
-    <w:p>
-      <w:pPr>
-        <w:pStyle w:val="BodyText"/>
-      </w:pPr>
     </w:p>
     <w:p>
       <w:pPr>
@@ -627,11 +584,11 @@
       <w:pPr>
         <w:pStyle w:val="Heading1"/>
       </w:pPr>
-      <w:bookmarkStart w:id="21" w:name="horseshoe-priors-and-variable-selection"/>
+      <w:bookmarkStart w:id="22" w:name="horseshoe-priors-and-variable-selection"/>
+      <w:bookmarkEnd w:id="22"/>
       <w:r>
         <w:t xml:space="preserve">Horseshoe Priors and Variable Selection</w:t>
       </w:r>
-      <w:bookmarkEnd w:id="21"/>
     </w:p>
     <w:p>
       <w:pPr>
@@ -776,11 +733,11 @@
       <w:pPr>
         <w:pStyle w:val="Heading2"/>
       </w:pPr>
-      <w:bookmarkStart w:id="22" w:name="spike-and-slab"/>
+      <w:bookmarkStart w:id="23" w:name="spike-and-slab"/>
+      <w:bookmarkEnd w:id="23"/>
       <w:r>
         <w:t xml:space="preserve">Spike and Slab</w:t>
       </w:r>
-      <w:bookmarkEnd w:id="22"/>
     </w:p>
     <w:p>
       <w:pPr>
@@ -825,11 +782,6 @@
       <w:r>
         <w:t xml:space="preserve">for sparse Bayesian regression, or variable selection (Piironen and Vehtari, 2017). This prior is often expressed as</w:t>
       </w:r>
-    </w:p>
-    <w:p>
-      <w:pPr>
-        <w:pStyle w:val="BodyText"/>
-      </w:pPr>
     </w:p>
     <w:p>
       <w:pPr>
@@ -1135,11 +1087,11 @@
       <w:pPr>
         <w:pStyle w:val="Heading2"/>
       </w:pPr>
-      <w:bookmarkStart w:id="23" w:name="horseshoe"/>
+      <w:bookmarkStart w:id="24" w:name="horseshoe"/>
+      <w:bookmarkEnd w:id="24"/>
       <w:r>
         <w:t xml:space="preserve">Horseshoe</w:t>
       </w:r>
-      <w:bookmarkEnd w:id="23"/>
     </w:p>
     <w:p>
       <w:pPr>
@@ -1312,11 +1264,6 @@
       <w:pPr>
         <w:pStyle w:val="BodyText"/>
       </w:pPr>
-    </w:p>
-    <w:p>
-      <w:pPr>
-        <w:pStyle w:val="BodyText"/>
-      </w:pPr>
       <w:r>
         <w:t xml:space="preserve">for</w:t>
       </w:r>
@@ -1517,11 +1464,6 @@
       <w:pPr>
         <w:pStyle w:val="BodyText"/>
       </w:pPr>
-    </w:p>
-    <w:p>
-      <w:pPr>
-        <w:pStyle w:val="BodyText"/>
-      </w:pPr>
       <w:r>
         <w:t xml:space="preserve">where</w:t>
       </w:r>
@@ -1603,11 +1545,11 @@
       <w:pPr>
         <w:pStyle w:val="Heading1"/>
       </w:pPr>
-      <w:bookmarkStart w:id="24" w:name="spatial-structure"/>
+      <w:bookmarkStart w:id="25" w:name="spatial-structure"/>
+      <w:bookmarkEnd w:id="25"/>
       <w:r>
         <w:t xml:space="preserve">Spatial Structure</w:t>
       </w:r>
-      <w:bookmarkEnd w:id="24"/>
     </w:p>
     <w:p>
       <w:pPr>
@@ -1649,21 +1591,21 @@
       <w:pPr>
         <w:pStyle w:val="Heading2"/>
       </w:pPr>
-      <w:bookmarkStart w:id="25" w:name="conditional-autoregressive-priors"/>
+      <w:bookmarkStart w:id="26" w:name="conditional-autoregressive-priors"/>
+      <w:bookmarkEnd w:id="26"/>
       <w:r>
         <w:t xml:space="preserve">Conditional Autoregressive Priors</w:t>
       </w:r>
-      <w:bookmarkEnd w:id="25"/>
     </w:p>
     <w:p>
       <w:pPr>
         <w:pStyle w:val="Heading3"/>
       </w:pPr>
-      <w:bookmarkStart w:id="26" w:name="X60e8f27eb5f19b3228e6102dcad6b890aa84118"/>
+      <w:bookmarkStart w:id="27" w:name="this-whole-section-follows-morris-et-al-probably-too-closely-right-now"/>
+      <w:bookmarkEnd w:id="27"/>
       <w:r>
         <w:t xml:space="preserve">This whole section follows Morris et al (probably too) closely right now</w:t>
       </w:r>
-      <w:bookmarkEnd w:id="26"/>
     </w:p>
     <w:p>
       <w:pPr>
@@ -2125,11 +2067,11 @@
       <w:pPr>
         <w:pStyle w:val="Heading1"/>
       </w:pPr>
-      <w:bookmarkStart w:id="27" w:name="having-a-notation-crisis"/>
+      <w:bookmarkStart w:id="28" w:name="having-a-notation-crisis"/>
+      <w:bookmarkEnd w:id="28"/>
       <w:r>
         <w:t xml:space="preserve">having a notation crisis</w:t>
       </w:r>
-      <w:bookmarkEnd w:id="27"/>
     </w:p>
     <w:p>
       <w:pPr>
@@ -2154,7 +2096,6 @@
           </m:sSub>
           <m:r>
             <m:rPr>
-              <m:nor/>
               <m:sty m:val="p"/>
             </m:rPr>
             <m:t> | </m:t>
@@ -2188,7 +2129,6 @@
           </m:r>
           <m:r>
             <m:rPr>
-              <m:nor/>
               <m:sty m:val="p"/>
             </m:rPr>
             <m:t>Normal</m:t>
@@ -2345,7 +2285,6 @@
           </m:r>
           <m:r>
             <m:rPr>
-              <m:nor/>
               <m:sty m:val="p"/>
             </m:rPr>
             <m:t>Normal</m:t>
@@ -2720,7 +2659,6 @@
           </m:f>
           <m:r>
             <m:rPr>
-              <m:nor/>
               <m:sty m:val="p"/>
             </m:rPr>
             <m:t>log(det</m:t>
@@ -2788,11 +2726,11 @@
       <w:pPr>
         <w:pStyle w:val="Heading2"/>
       </w:pPr>
-      <w:bookmarkStart w:id="28" w:name="intrinsic-conditional-autoregressive"/>
+      <w:bookmarkStart w:id="29" w:name="intrinsic-conditional-autoregressive"/>
+      <w:bookmarkEnd w:id="29"/>
       <w:r>
         <w:t xml:space="preserve">Intrinsic Conditional Autoregressive</w:t>
       </w:r>
-      <w:bookmarkEnd w:id="28"/>
     </w:p>
     <w:p>
       <w:pPr>
@@ -2901,7 +2839,7 @@
         <w:t xml:space="preserve"> </w:t>
       </w:r>
       <w:r>
-        <w:t xml:space="preserve">can be simpliefied to</w:t>
+        <w:t xml:space="preserve">can be simplified to</w:t>
       </w:r>
     </w:p>
     <w:p>
@@ -3089,7 +3027,6 @@
         <m:oMath>
           <m:r>
             <m:rPr>
-              <m:nor/>
               <m:sty m:val="p"/>
             </m:rPr>
             <m:t>p</m:t>
@@ -3111,7 +3048,6 @@
           </m:sSub>
           <m:r>
             <m:rPr>
-              <m:nor/>
               <m:sty m:val="p"/>
             </m:rPr>
             <m:t> | </m:t>
@@ -3142,7 +3078,6 @@
           </m:r>
           <m:r>
             <m:rPr>
-              <m:nor/>
               <m:sty m:val="p"/>
             </m:rPr>
             <m:t>Normal</m:t>
@@ -3173,11 +3108,7 @@
                     <m:t>j</m:t>
                   </m:r>
                 </m:sub>
-                <m:sup>
-                  <m:r>
-                    <m:t>​</m:t>
-                  </m:r>
-                </m:sup>
+                <m:sup/>
                 <m:e>
                   <m:sSub>
                     <m:e>
@@ -3327,7 +3258,6 @@
         <m:oMath>
           <m:r>
             <m:rPr>
-              <m:nor/>
               <m:sty m:val="p"/>
             </m:rPr>
             <m:t>p</m:t>
@@ -3346,7 +3276,6 @@
           </m:r>
           <m:r>
             <m:rPr>
-              <m:nor/>
               <m:sty m:val="p"/>
             </m:rPr>
             <m:t>exp</m:t>
@@ -3390,11 +3319,7 @@
                 <m:t>j</m:t>
               </m:r>
             </m:sub>
-            <m:sup>
-              <m:r>
-                <m:t>​</m:t>
-              </m:r>
-            </m:sup>
+            <m:sup/>
             <m:e>
               <m:r>
                 <m:t>(</m:t>
@@ -3458,11 +3383,11 @@
       <w:pPr>
         <w:pStyle w:val="Heading2"/>
       </w:pPr>
-      <w:bookmarkStart w:id="29" w:name="bym-and-bym2"/>
+      <w:bookmarkStart w:id="30" w:name="bym-and-bym2"/>
+      <w:bookmarkEnd w:id="30"/>
       <w:r>
         <w:t xml:space="preserve">BYM and BYM2</w:t>
       </w:r>
-      <w:bookmarkEnd w:id="29"/>
     </w:p>
     <w:p>
       <w:pPr>
@@ -4315,11 +4240,11 @@
       <w:pPr>
         <w:pStyle w:val="Heading1"/>
       </w:pPr>
-      <w:bookmarkStart w:id="30" w:name="stan"/>
+      <w:bookmarkStart w:id="31" w:name="stan"/>
+      <w:bookmarkEnd w:id="31"/>
       <w:r>
         <w:t xml:space="preserve">Stan</w:t>
       </w:r>
-      <w:bookmarkEnd w:id="30"/>
     </w:p>
     <w:p>
       <w:pPr>
@@ -4333,11 +4258,11 @@
       <w:pPr>
         <w:pStyle w:val="Heading2"/>
       </w:pPr>
-      <w:bookmarkStart w:id="31" w:name="hmcnuts-sampling"/>
+      <w:bookmarkStart w:id="32" w:name="hmcnuts-sampling"/>
+      <w:bookmarkEnd w:id="32"/>
       <w:r>
         <w:t xml:space="preserve">HMC/NUTS Sampling</w:t>
       </w:r>
-      <w:bookmarkEnd w:id="31"/>
     </w:p>
     <w:p>
       <w:pPr>
@@ -4359,11 +4284,11 @@
       <w:pPr>
         <w:pStyle w:val="Heading2"/>
       </w:pPr>
-      <w:bookmarkStart w:id="32" w:name="X2e9e4dde0a13ac76e2744a8231b57f58ef564af"/>
+      <w:bookmarkStart w:id="33" w:name="divergent-transitions-and-other-diagnostics"/>
+      <w:bookmarkEnd w:id="33"/>
       <w:r>
         <w:t xml:space="preserve">Divergent Transitions and Other Diagnostics</w:t>
       </w:r>
-      <w:bookmarkEnd w:id="32"/>
     </w:p>
     <w:p>
       <w:pPr>
@@ -4384,16 +4309,18 @@
         <w:t xml:space="preserve"> </w:t>
       </w:r>
       <m:oMath>
-        <m:acc>
-          <m:accPr>
-            <m:chr m:val="̂"/>
-          </m:accPr>
+        <m:groupChr>
+          <m:groupChrPr>
+            <m:chr m:val="^"/>
+            <m:pos m:val="top"/>
+            <m:vertJc m:val="bot"/>
+          </m:groupChrPr>
           <m:e>
             <m:r>
               <m:t>R</m:t>
             </m:r>
           </m:e>
-        </m:acc>
+        </m:groupChr>
       </m:oMath>
       <w:r>
         <w:t xml:space="preserve">, or</w:t>
@@ -4414,16 +4341,18 @@
         <w:t xml:space="preserve"> </w:t>
       </w:r>
       <m:oMath>
-        <m:acc>
-          <m:accPr>
-            <m:chr m:val="̂"/>
-          </m:accPr>
+        <m:groupChr>
+          <m:groupChrPr>
+            <m:chr m:val="^"/>
+            <m:pos m:val="top"/>
+            <m:vertJc m:val="bot"/>
+          </m:groupChrPr>
           <m:e>
             <m:r>
               <m:t>R</m:t>
             </m:r>
           </m:e>
-        </m:acc>
+        </m:groupChr>
       </m:oMath>
       <w:r>
         <w:t xml:space="preserve"> </w:t>
@@ -4435,16 +4364,18 @@
         <w:t xml:space="preserve"> </w:t>
       </w:r>
       <m:oMath>
-        <m:acc>
-          <m:accPr>
-            <m:chr m:val="̂"/>
-          </m:accPr>
+        <m:groupChr>
+          <m:groupChrPr>
+            <m:chr m:val="^"/>
+            <m:pos m:val="top"/>
+            <m:vertJc m:val="bot"/>
+          </m:groupChrPr>
           <m:e>
             <m:r>
               <m:t>R</m:t>
             </m:r>
           </m:e>
-        </m:acc>
+        </m:groupChr>
         <m:r>
           <m:t>=</m:t>
         </m:r>
@@ -4459,16 +4390,18 @@
         <w:t xml:space="preserve"> </w:t>
       </w:r>
       <m:oMath>
-        <m:acc>
-          <m:accPr>
-            <m:chr m:val="̂"/>
-          </m:accPr>
+        <m:groupChr>
+          <m:groupChrPr>
+            <m:chr m:val="^"/>
+            <m:pos m:val="top"/>
+            <m:vertJc m:val="bot"/>
+          </m:groupChrPr>
           <m:e>
             <m:r>
               <m:t>R</m:t>
             </m:r>
           </m:e>
-        </m:acc>
+        </m:groupChr>
         <m:r>
           <m:t>&lt;</m:t>
         </m:r>
@@ -4486,16 +4419,18 @@
         <w:t xml:space="preserve"> </w:t>
       </w:r>
       <m:oMath>
-        <m:acc>
-          <m:accPr>
-            <m:chr m:val="̂"/>
-          </m:accPr>
+        <m:groupChr>
+          <m:groupChrPr>
+            <m:chr m:val="^"/>
+            <m:pos m:val="top"/>
+            <m:vertJc m:val="bot"/>
+          </m:groupChrPr>
           <m:e>
             <m:r>
               <m:t>R</m:t>
             </m:r>
           </m:e>
-        </m:acc>
+        </m:groupChr>
       </m:oMath>
       <w:r>
         <w:t xml:space="preserve">) can often be improved by running chains for more iterations.</w:t>
@@ -4661,16 +4596,18 @@
         <w:t xml:space="preserve"> </w:t>
       </w:r>
       <m:oMath>
-        <m:acc>
-          <m:accPr>
-            <m:chr m:val="̂"/>
-          </m:accPr>
+        <m:groupChr>
+          <m:groupChrPr>
+            <m:chr m:val="^"/>
+            <m:pos m:val="top"/>
+            <m:vertJc m:val="bot"/>
+          </m:groupChrPr>
           <m:e>
             <m:r>
               <m:t>R</m:t>
             </m:r>
           </m:e>
-        </m:acc>
+        </m:groupChr>
       </m:oMath>
       <w:r>
         <w:t xml:space="preserve"> </w:t>
@@ -4750,16 +4687,18 @@
         <w:t xml:space="preserve"> </w:t>
       </w:r>
       <m:oMath>
-        <m:acc>
-          <m:accPr>
-            <m:chr m:val="̂"/>
-          </m:accPr>
+        <m:groupChr>
+          <m:groupChrPr>
+            <m:chr m:val="^"/>
+            <m:pos m:val="top"/>
+            <m:vertJc m:val="bot"/>
+          </m:groupChrPr>
           <m:e>
             <m:r>
               <m:t>R</m:t>
             </m:r>
           </m:e>
-        </m:acc>
+        </m:groupChr>
       </m:oMath>
       <w:r>
         <w:t xml:space="preserve"> </w:t>
@@ -4787,11 +4726,11 @@
       <w:pPr>
         <w:pStyle w:val="Heading1"/>
       </w:pPr>
-      <w:bookmarkStart w:id="33" w:name="graphic-diagnostics-ppcheck"/>
+      <w:bookmarkStart w:id="34" w:name="graphic-diagnostics-ppcheck"/>
+      <w:bookmarkEnd w:id="34"/>
       <w:r>
         <w:t xml:space="preserve">Graphic Diagnostics, PPcheck</w:t>
       </w:r>
-      <w:bookmarkEnd w:id="33"/>
     </w:p>
     <w:p>
       <w:pPr>
@@ -4840,10 +4779,6 @@
     <w:sectPr/>
   </w:body>
 </w:document>
-</file>
-
-<file path=word/comments.xml><?xml version="1.0" encoding="utf-8"?>
-<w:comments xmlns:w="http://schemas.openxmlformats.org/wordprocessingml/2006/main" xmlns:m="http://schemas.openxmlformats.org/officeDocument/2006/math" xmlns:r="http://schemas.openxmlformats.org/officeDocument/2006/relationships" xmlns:o="urn:schemas-microsoft-com:office:office" xmlns:v="urn:schemas-microsoft-com:vml" xmlns:w10="urn:schemas-microsoft-com:office:word" xmlns:a="http://schemas.openxmlformats.org/drawingml/2006/main" xmlns:pic="http://schemas.openxmlformats.org/drawingml/2006/picture" xmlns:wp="http://schemas.openxmlformats.org/drawingml/2006/wordprocessingDrawing"/>
 </file>
 
 <file path=word/footnotes.xml><?xml version="1.0" encoding="utf-8"?>
@@ -4867,8 +4802,8 @@
 
 <file path=word/numbering.xml><?xml version="1.0" encoding="utf-8"?>
 <w:numbering xmlns:w="http://schemas.openxmlformats.org/wordprocessingml/2006/main">
-  <w:abstractNum w:abstractNumId="990">
-    <w:nsid w:val="2c1ae401"/>
+  <w:abstractNum w:abstractNumId="0">
+    <w:nsid w:val="e17f69ba"/>
     <w:multiLevelType w:val="multilevel"/>
     <w:lvl w:ilvl="0">
       <w:numFmt w:val="bullet"/>
@@ -4947,29 +4882,91 @@
         <w:ind w:left="4800" w:hanging="480"/>
       </w:pPr>
     </w:lvl>
-    <w:lvl w:ilvl="7">
+  </w:abstractNum>
+  <w:abstractNum w:abstractNumId="990">
+    <w:nsid w:val="361a1343"/>
+    <w:multiLevelType w:val="multilevel"/>
+    <w:lvl w:ilvl="0">
       <w:numFmt w:val="bullet"/>
       <w:lvlText w:val=" "/>
       <w:lvlJc w:val="left"/>
       <w:pPr>
         <w:tabs>
-          <w:tab w:val="num" w:pos="5040"/>
+          <w:tab w:val="num" w:pos="0"/>
         </w:tabs>
-        <w:ind w:left="5520" w:hanging="480"/>
+        <w:ind w:left="480" w:hanging="480"/>
       </w:pPr>
     </w:lvl>
-    <w:lvl w:ilvl="8">
+    <w:lvl w:ilvl="1">
       <w:numFmt w:val="bullet"/>
       <w:lvlText w:val=" "/>
       <w:lvlJc w:val="left"/>
       <w:pPr>
         <w:tabs>
-          <w:tab w:val="num" w:pos="5760"/>
+          <w:tab w:val="num" w:pos="720"/>
         </w:tabs>
-        <w:ind w:left="6240" w:hanging="480"/>
+        <w:ind w:left="1200" w:hanging="480"/>
+      </w:pPr>
+    </w:lvl>
+    <w:lvl w:ilvl="2">
+      <w:numFmt w:val="bullet"/>
+      <w:lvlText w:val=" "/>
+      <w:lvlJc w:val="left"/>
+      <w:pPr>
+        <w:tabs>
+          <w:tab w:val="num" w:pos="1440"/>
+        </w:tabs>
+        <w:ind w:left="1920" w:hanging="480"/>
+      </w:pPr>
+    </w:lvl>
+    <w:lvl w:ilvl="3">
+      <w:numFmt w:val="bullet"/>
+      <w:lvlText w:val=" "/>
+      <w:lvlJc w:val="left"/>
+      <w:pPr>
+        <w:tabs>
+          <w:tab w:val="num" w:pos="2160"/>
+        </w:tabs>
+        <w:ind w:left="2640" w:hanging="480"/>
+      </w:pPr>
+    </w:lvl>
+    <w:lvl w:ilvl="4">
+      <w:numFmt w:val="bullet"/>
+      <w:lvlText w:val=" "/>
+      <w:lvlJc w:val="left"/>
+      <w:pPr>
+        <w:tabs>
+          <w:tab w:val="num" w:pos="2880"/>
+        </w:tabs>
+        <w:ind w:left="3360" w:hanging="480"/>
+      </w:pPr>
+    </w:lvl>
+    <w:lvl w:ilvl="5">
+      <w:numFmt w:val="bullet"/>
+      <w:lvlText w:val=" "/>
+      <w:lvlJc w:val="left"/>
+      <w:pPr>
+        <w:tabs>
+          <w:tab w:val="num" w:pos="3600"/>
+        </w:tabs>
+        <w:ind w:left="4080" w:hanging="480"/>
+      </w:pPr>
+    </w:lvl>
+    <w:lvl w:ilvl="6">
+      <w:numFmt w:val="bullet"/>
+      <w:lvlText w:val=" "/>
+      <w:lvlJc w:val="left"/>
+      <w:pPr>
+        <w:tabs>
+          <w:tab w:val="num" w:pos="4320"/>
+        </w:tabs>
+        <w:ind w:left="4800" w:hanging="480"/>
       </w:pPr>
     </w:lvl>
   </w:abstractNum>
+  <w:num w:numId="1">
+    <w:abstractNumId w:val="0"/>
+  </w:num>
   <w:num w:numId="1000">
     <w:abstractNumId w:val="990"/>
   </w:num>
@@ -5229,66 +5226,6 @@
       <w:szCs w:val="24"/>
     </w:rPr>
   </w:style>
-  <w:style w:type="paragraph" w:styleId="Heading7">
-    <w:name w:val="Heading 7"/>
-    <w:basedOn w:val="Normal"/>
-    <w:next w:val="BodyText"/>
-    <w:uiPriority w:val="9"/>
-    <w:unhideWhenUsed/>
-    <w:qFormat/>
-    <w:pPr>
-      <w:keepNext/>
-      <w:keepLines/>
-      <w:spacing w:before="200" w:after="0"/>
-      <w:outlineLvl w:val="6"/>
-    </w:pPr>
-    <w:rPr>
-      <w:rFonts w:asciiTheme="majorHAnsi" w:eastAsiaTheme="majorEastAsia" w:hAnsiTheme="majorHAnsi" w:cstheme="majorBidi"/>
-      <w:color w:val="4F81BD" w:themeColor="accent1"/>
-      <w:sz w:val="24"/>
-      <w:szCs w:val="24"/>
-    </w:rPr>
-  </w:style>
-  <w:style w:type="paragraph" w:styleId="Heading8">
-    <w:name w:val="Heading 8"/>
-    <w:basedOn w:val="Normal"/>
-    <w:next w:val="BodyText"/>
-    <w:uiPriority w:val="9"/>
-    <w:unhideWhenUsed/>
-    <w:qFormat/>
-    <w:pPr>
-      <w:keepNext/>
-      <w:keepLines/>
-      <w:spacing w:before="200" w:after="0"/>
-      <w:outlineLvl w:val="7"/>
-    </w:pPr>
-    <w:rPr>
-      <w:rFonts w:asciiTheme="majorHAnsi" w:eastAsiaTheme="majorEastAsia" w:hAnsiTheme="majorHAnsi" w:cstheme="majorBidi"/>
-      <w:color w:val="4F81BD" w:themeColor="accent1"/>
-      <w:sz w:val="24"/>
-      <w:szCs w:val="24"/>
-    </w:rPr>
-  </w:style>
-  <w:style w:type="paragraph" w:styleId="Heading9">
-    <w:name w:val="Heading 9"/>
-    <w:basedOn w:val="Normal"/>
-    <w:next w:val="BodyText"/>
-    <w:uiPriority w:val="9"/>
-    <w:unhideWhenUsed/>
-    <w:qFormat/>
-    <w:pPr>
-      <w:keepNext/>
-      <w:keepLines/>
-      <w:spacing w:before="200" w:after="0"/>
-      <w:outlineLvl w:val="8"/>
-    </w:pPr>
-    <w:rPr>
-      <w:rFonts w:asciiTheme="majorHAnsi" w:eastAsiaTheme="majorEastAsia" w:hAnsiTheme="majorHAnsi" w:cstheme="majorBidi"/>
-      <w:color w:val="4F81BD" w:themeColor="accent1"/>
-      <w:sz w:val="24"/>
-      <w:szCs w:val="24"/>
-    </w:rPr>
-  </w:style>
   <w:style w:type="paragraph" w:styleId="BlockText">
     <w:name w:val="Block Text"/>
     <w:basedOn w:val="BodyText"/>
@@ -5320,9 +5257,8 @@
     <w:semiHidden/>
     <w:unhideWhenUsed/>
   </w:style>
-  <w:style w:type="table" w:default="1" w:styleId="Table">
-    <w:name w:val="Table"/>
-    <w:basedOn w:val="TableNormal"/>
+  <w:style w:type="table" w:default="1" w:styleId="TableNormal">
+    <w:name w:val="Normal Table"/>
     <w:semiHidden/>
     <w:unhideWhenUsed/>
     <w:qFormat/>
@@ -5379,8 +5315,8 @@
     <w:name w:val="Figure"/>
     <w:basedOn w:val="Normal"/>
   </w:style>
-  <w:style w:type="paragraph" w:customStyle="1" w:styleId="CaptionedFigure">
-    <w:name w:val="Captioned Figure"/>
+  <w:style w:type="paragraph" w:customStyle="1" w:styleId="FigureWithCaption">
+    <w:name w:val="Figure with Caption"/>
     <w:basedOn w:val="Figure"/>
     <w:pPr>
       <w:keepNext/>

</xml_diff>